<commit_message>
C Socket Full Integration
Fully integrated C socket receiving.
</commit_message>
<xml_diff>
--- a/MKA Socket Messages.docx
+++ b/MKA Socket Messages.docx
@@ -124,7 +124,7 @@
       <w:tblGrid>
         <w:gridCol w:w="1366"/>
         <w:gridCol w:w="1366"/>
-        <w:gridCol w:w="1553"/>
+        <w:gridCol w:w="1552"/>
         <w:gridCol w:w="5687"/>
       </w:tblGrid>
       <w:tr>
@@ -187,7 +187,7 @@
         </w:tc>
         <w:tc>
           <w:tcPr>
-            <w:tcW w:w="1553" w:type="dxa"/>
+            <w:tcW w:w="1552" w:type="dxa"/>
             <w:tcBorders>
               <w:top w:val="single" w:sz="4" w:space="0" w:color="000000"/>
               <w:start w:val="single" w:sz="4" w:space="0" w:color="000000"/>
@@ -285,7 +285,7 @@
         </w:tc>
         <w:tc>
           <w:tcPr>
-            <w:tcW w:w="1553" w:type="dxa"/>
+            <w:tcW w:w="1552" w:type="dxa"/>
             <w:tcBorders>
               <w:start w:val="single" w:sz="4" w:space="0" w:color="000000"/>
               <w:bottom w:val="single" w:sz="4" w:space="0" w:color="000000"/>
@@ -371,7 +371,7 @@
         </w:tc>
         <w:tc>
           <w:tcPr>
-            <w:tcW w:w="1553" w:type="dxa"/>
+            <w:tcW w:w="1552" w:type="dxa"/>
             <w:tcBorders>
               <w:start w:val="single" w:sz="4" w:space="0" w:color="000000"/>
               <w:bottom w:val="single" w:sz="4" w:space="0" w:color="000000"/>
@@ -472,7 +472,7 @@
         </w:tc>
         <w:tc>
           <w:tcPr>
-            <w:tcW w:w="1553" w:type="dxa"/>
+            <w:tcW w:w="1552" w:type="dxa"/>
             <w:tcBorders>
               <w:start w:val="single" w:sz="4" w:space="0" w:color="000000"/>
               <w:bottom w:val="single" w:sz="4" w:space="0" w:color="000000"/>
@@ -573,7 +573,7 @@
         </w:tc>
         <w:tc>
           <w:tcPr>
-            <w:tcW w:w="1553" w:type="dxa"/>
+            <w:tcW w:w="1552" w:type="dxa"/>
             <w:tcBorders>
               <w:start w:val="single" w:sz="4" w:space="0" w:color="000000"/>
               <w:bottom w:val="single" w:sz="4" w:space="0" w:color="000000"/>
@@ -674,7 +674,7 @@
         </w:tc>
         <w:tc>
           <w:tcPr>
-            <w:tcW w:w="1553" w:type="dxa"/>
+            <w:tcW w:w="1552" w:type="dxa"/>
             <w:tcBorders>
               <w:start w:val="single" w:sz="4" w:space="0" w:color="000000"/>
               <w:bottom w:val="single" w:sz="4" w:space="0" w:color="000000"/>
@@ -760,7 +760,7 @@
         </w:tc>
         <w:tc>
           <w:tcPr>
-            <w:tcW w:w="1553" w:type="dxa"/>
+            <w:tcW w:w="1552" w:type="dxa"/>
             <w:tcBorders>
               <w:start w:val="single" w:sz="4" w:space="0" w:color="000000"/>
               <w:bottom w:val="single" w:sz="4" w:space="0" w:color="000000"/>
@@ -846,7 +846,7 @@
         </w:tc>
         <w:tc>
           <w:tcPr>
-            <w:tcW w:w="1553" w:type="dxa"/>
+            <w:tcW w:w="1552" w:type="dxa"/>
             <w:tcBorders>
               <w:start w:val="single" w:sz="4" w:space="0" w:color="000000"/>
               <w:bottom w:val="single" w:sz="4" w:space="0" w:color="000000"/>
@@ -932,7 +932,7 @@
         </w:tc>
         <w:tc>
           <w:tcPr>
-            <w:tcW w:w="1553" w:type="dxa"/>
+            <w:tcW w:w="1552" w:type="dxa"/>
             <w:tcBorders>
               <w:start w:val="single" w:sz="4" w:space="0" w:color="000000"/>
               <w:bottom w:val="single" w:sz="4" w:space="0" w:color="000000"/>
@@ -1018,7 +1018,7 @@
         </w:tc>
         <w:tc>
           <w:tcPr>
-            <w:tcW w:w="1553" w:type="dxa"/>
+            <w:tcW w:w="1552" w:type="dxa"/>
             <w:tcBorders>
               <w:start w:val="single" w:sz="4" w:space="0" w:color="000000"/>
               <w:bottom w:val="single" w:sz="4" w:space="0" w:color="000000"/>
@@ -1115,7 +1115,6 @@
   <w:abstractNum w:abstractNumId="1">
     <w:lvl w:ilvl="0">
       <w:start w:val="1"/>
-      <w:pStyle w:val="Heading1"/>
       <w:numFmt w:val="none"/>
       <w:suff w:val="nothing"/>
       <w:lvlText w:val=""/>
@@ -1126,6 +1125,7 @@
         </w:tabs>
         <w:ind w:start="0" w:hanging="0"/>
       </w:pPr>
+      <w:rPr/>
     </w:lvl>
     <w:lvl w:ilvl="1">
       <w:start w:val="1"/>
@@ -1139,6 +1139,7 @@
         </w:tabs>
         <w:ind w:start="0" w:hanging="0"/>
       </w:pPr>
+      <w:rPr/>
     </w:lvl>
     <w:lvl w:ilvl="2">
       <w:start w:val="1"/>
@@ -1152,6 +1153,7 @@
         </w:tabs>
         <w:ind w:start="0" w:hanging="0"/>
       </w:pPr>
+      <w:rPr/>
     </w:lvl>
     <w:lvl w:ilvl="3">
       <w:start w:val="1"/>
@@ -1165,6 +1167,7 @@
         </w:tabs>
         <w:ind w:start="0" w:hanging="0"/>
       </w:pPr>
+      <w:rPr/>
     </w:lvl>
     <w:lvl w:ilvl="4">
       <w:start w:val="1"/>
@@ -1178,6 +1181,7 @@
         </w:tabs>
         <w:ind w:start="0" w:hanging="0"/>
       </w:pPr>
+      <w:rPr/>
     </w:lvl>
     <w:lvl w:ilvl="5">
       <w:start w:val="1"/>
@@ -1191,6 +1195,7 @@
         </w:tabs>
         <w:ind w:start="0" w:hanging="0"/>
       </w:pPr>
+      <w:rPr/>
     </w:lvl>
     <w:lvl w:ilvl="6">
       <w:start w:val="1"/>
@@ -1204,6 +1209,7 @@
         </w:tabs>
         <w:ind w:start="0" w:hanging="0"/>
       </w:pPr>
+      <w:rPr/>
     </w:lvl>
     <w:lvl w:ilvl="7">
       <w:start w:val="1"/>
@@ -1217,6 +1223,7 @@
         </w:tabs>
         <w:ind w:start="0" w:hanging="0"/>
       </w:pPr>
+      <w:rPr/>
     </w:lvl>
     <w:lvl w:ilvl="8">
       <w:start w:val="1"/>
@@ -1230,6 +1237,7 @@
         </w:tabs>
         <w:ind w:start="0" w:hanging="0"/>
       </w:pPr>
+      <w:rPr/>
     </w:lvl>
   </w:abstractNum>
   <w:abstractNum w:abstractNumId="2">
@@ -1367,6 +1375,125 @@
       <w:rPr>
         <w:rFonts w:ascii="OpenSymbol" w:hAnsi="OpenSymbol" w:cs="OpenSymbol" w:hint="default"/>
       </w:rPr>
+    </w:lvl>
+  </w:abstractNum>
+  <w:abstractNum w:abstractNumId="3">
+    <w:lvl w:ilvl="0">
+      <w:start w:val="1"/>
+      <w:numFmt w:val="none"/>
+      <w:suff w:val="nothing"/>
+      <w:lvlText w:val=""/>
+      <w:lvlJc w:val="start"/>
+      <w:pPr>
+        <w:tabs>
+          <w:tab w:val="num" w:pos="0"/>
+        </w:tabs>
+        <w:ind w:start="0" w:hanging="0"/>
+      </w:pPr>
+    </w:lvl>
+    <w:lvl w:ilvl="1">
+      <w:start w:val="1"/>
+      <w:numFmt w:val="none"/>
+      <w:suff w:val="nothing"/>
+      <w:lvlText w:val=""/>
+      <w:lvlJc w:val="start"/>
+      <w:pPr>
+        <w:tabs>
+          <w:tab w:val="num" w:pos="0"/>
+        </w:tabs>
+        <w:ind w:start="0" w:hanging="0"/>
+      </w:pPr>
+    </w:lvl>
+    <w:lvl w:ilvl="2">
+      <w:start w:val="1"/>
+      <w:numFmt w:val="none"/>
+      <w:suff w:val="nothing"/>
+      <w:lvlText w:val=""/>
+      <w:lvlJc w:val="start"/>
+      <w:pPr>
+        <w:tabs>
+          <w:tab w:val="num" w:pos="0"/>
+        </w:tabs>
+        <w:ind w:start="0" w:hanging="0"/>
+      </w:pPr>
+    </w:lvl>
+    <w:lvl w:ilvl="3">
+      <w:start w:val="1"/>
+      <w:numFmt w:val="none"/>
+      <w:suff w:val="nothing"/>
+      <w:lvlText w:val=""/>
+      <w:lvlJc w:val="start"/>
+      <w:pPr>
+        <w:tabs>
+          <w:tab w:val="num" w:pos="0"/>
+        </w:tabs>
+        <w:ind w:start="0" w:hanging="0"/>
+      </w:pPr>
+    </w:lvl>
+    <w:lvl w:ilvl="4">
+      <w:start w:val="1"/>
+      <w:numFmt w:val="none"/>
+      <w:suff w:val="nothing"/>
+      <w:lvlText w:val=""/>
+      <w:lvlJc w:val="start"/>
+      <w:pPr>
+        <w:tabs>
+          <w:tab w:val="num" w:pos="0"/>
+        </w:tabs>
+        <w:ind w:start="0" w:hanging="0"/>
+      </w:pPr>
+    </w:lvl>
+    <w:lvl w:ilvl="5">
+      <w:start w:val="1"/>
+      <w:numFmt w:val="none"/>
+      <w:suff w:val="nothing"/>
+      <w:lvlText w:val=""/>
+      <w:lvlJc w:val="start"/>
+      <w:pPr>
+        <w:tabs>
+          <w:tab w:val="num" w:pos="0"/>
+        </w:tabs>
+        <w:ind w:start="0" w:hanging="0"/>
+      </w:pPr>
+    </w:lvl>
+    <w:lvl w:ilvl="6">
+      <w:start w:val="1"/>
+      <w:numFmt w:val="none"/>
+      <w:suff w:val="nothing"/>
+      <w:lvlText w:val=""/>
+      <w:lvlJc w:val="start"/>
+      <w:pPr>
+        <w:tabs>
+          <w:tab w:val="num" w:pos="0"/>
+        </w:tabs>
+        <w:ind w:start="0" w:hanging="0"/>
+      </w:pPr>
+    </w:lvl>
+    <w:lvl w:ilvl="7">
+      <w:start w:val="1"/>
+      <w:numFmt w:val="none"/>
+      <w:suff w:val="nothing"/>
+      <w:lvlText w:val=""/>
+      <w:lvlJc w:val="start"/>
+      <w:pPr>
+        <w:tabs>
+          <w:tab w:val="num" w:pos="0"/>
+        </w:tabs>
+        <w:ind w:start="0" w:hanging="0"/>
+      </w:pPr>
+    </w:lvl>
+    <w:lvl w:ilvl="8">
+      <w:start w:val="1"/>
+      <w:numFmt w:val="none"/>
+      <w:suff w:val="nothing"/>
+      <w:lvlText w:val=""/>
+      <w:lvlJc w:val="start"/>
+      <w:pPr>
+        <w:tabs>
+          <w:tab w:val="num" w:pos="0"/>
+        </w:tabs>
+        <w:ind w:start="0" w:hanging="0"/>
+      </w:pPr>
     </w:lvl>
   </w:abstractNum>
   <w:num w:numId="1">
@@ -1374,6 +1501,9 @@
   </w:num>
   <w:num w:numId="2">
     <w:abstractNumId w:val="2"/>
+  </w:num>
+  <w:num w:numId="3">
+    <w:abstractNumId w:val="3"/>
   </w:num>
 </w:numbering>
 </file>

</xml_diff>